<commit_message>
Stuff made at home
</commit_message>
<xml_diff>
--- a/projekt/Dokumentation.docx
+++ b/projekt/Dokumentation.docx
@@ -55,13 +55,13 @@
           <w:r>
             <w:fldChar w:fldCharType="separate"/>
           </w:r>
-          <w:hyperlink w:anchor="_Toc508103293" w:history="1">
+          <w:hyperlink w:anchor="_Toc508297186" w:history="1">
             <w:r>
               <w:rPr>
                 <w:rStyle w:val="Hyperlink"/>
                 <w:noProof/>
               </w:rPr>
-              <w:t>projektbeskrivelse</w:t>
+              <w:t>Projektbeskrivelse</w:t>
             </w:r>
             <w:r>
               <w:rPr>
@@ -82,7 +82,7 @@
                 <w:noProof/>
                 <w:webHidden/>
               </w:rPr>
-              <w:instrText xml:space="preserve"> PAGEREF _Toc508103293 \h </w:instrText>
+              <w:instrText xml:space="preserve"> PAGEREF _Toc508297186 \h </w:instrText>
             </w:r>
             <w:r>
               <w:rPr>
@@ -121,15 +121,18 @@
             </w:tabs>
             <w:rPr>
               <w:noProof/>
+              <w:sz w:val="22"/>
+              <w:szCs w:val="22"/>
+              <w:lang w:eastAsia="da-DK"/>
             </w:rPr>
           </w:pPr>
-          <w:hyperlink w:anchor="_Toc508103294" w:history="1">
+          <w:hyperlink w:anchor="_Toc508297187" w:history="1">
             <w:r>
               <w:rPr>
                 <w:rStyle w:val="Hyperlink"/>
                 <w:noProof/>
               </w:rPr>
-              <w:t>tIDSPLAN</w:t>
+              <w:t>Tidsplan</w:t>
             </w:r>
             <w:r>
               <w:rPr>
@@ -150,7 +153,7 @@
                 <w:noProof/>
                 <w:webHidden/>
               </w:rPr>
-              <w:instrText xml:space="preserve"> PAGEREF _Toc508103294 \h </w:instrText>
+              <w:instrText xml:space="preserve"> PAGEREF _Toc508297187 \h </w:instrText>
             </w:r>
             <w:r>
               <w:rPr>
@@ -194,13 +197,13 @@
               <w:lang w:eastAsia="da-DK"/>
             </w:rPr>
           </w:pPr>
-          <w:hyperlink w:anchor="_Toc508103295" w:history="1">
+          <w:hyperlink w:anchor="_Toc508297188" w:history="1">
             <w:r>
               <w:rPr>
                 <w:rStyle w:val="Hyperlink"/>
                 <w:noProof/>
               </w:rPr>
-              <w:t>beskrivelse af projekte</w:t>
+              <w:t>Beskrivelse af udarbejdning af produkt</w:t>
             </w:r>
             <w:r>
               <w:rPr>
@@ -221,7 +224,7 @@
                 <w:noProof/>
                 <w:webHidden/>
               </w:rPr>
-              <w:instrText xml:space="preserve"> PAGEREF _Toc508103295 \h </w:instrText>
+              <w:instrText xml:space="preserve"> PAGEREF _Toc508297188 \h </w:instrText>
             </w:r>
             <w:r>
               <w:rPr>
@@ -241,7 +244,220 @@
                 <w:noProof/>
                 <w:webHidden/>
               </w:rPr>
-              <w:t>1</w:t>
+              <w:t>2</w:t>
+            </w:r>
+            <w:r>
+              <w:rPr>
+                <w:noProof/>
+                <w:webHidden/>
+              </w:rPr>
+              <w:fldChar w:fldCharType="end"/>
+            </w:r>
+          </w:hyperlink>
+        </w:p>
+        <w:p>
+          <w:pPr>
+            <w:pStyle w:val="Indholdsfortegnelse2"/>
+            <w:tabs>
+              <w:tab w:val="right" w:leader="dot" w:pos="9628"/>
+            </w:tabs>
+            <w:rPr>
+              <w:noProof/>
+              <w:sz w:val="22"/>
+              <w:szCs w:val="22"/>
+              <w:lang w:eastAsia="da-DK"/>
+            </w:rPr>
+          </w:pPr>
+          <w:hyperlink w:anchor="_Toc508297189" w:history="1">
+            <w:r>
+              <w:rPr>
+                <w:rStyle w:val="Hyperlink"/>
+                <w:noProof/>
+              </w:rPr>
+              <w:t>Design fase</w:t>
+            </w:r>
+            <w:r>
+              <w:rPr>
+                <w:noProof/>
+                <w:webHidden/>
+              </w:rPr>
+              <w:tab/>
+            </w:r>
+            <w:r>
+              <w:rPr>
+                <w:noProof/>
+                <w:webHidden/>
+              </w:rPr>
+              <w:fldChar w:fldCharType="begin"/>
+            </w:r>
+            <w:r>
+              <w:rPr>
+                <w:noProof/>
+                <w:webHidden/>
+              </w:rPr>
+              <w:instrText xml:space="preserve"> PAGEREF _Toc508297189 \h </w:instrText>
+            </w:r>
+            <w:r>
+              <w:rPr>
+                <w:noProof/>
+                <w:webHidden/>
+              </w:rPr>
+            </w:r>
+            <w:r>
+              <w:rPr>
+                <w:noProof/>
+                <w:webHidden/>
+              </w:rPr>
+              <w:fldChar w:fldCharType="separate"/>
+            </w:r>
+            <w:r>
+              <w:rPr>
+                <w:noProof/>
+                <w:webHidden/>
+              </w:rPr>
+              <w:t>2</w:t>
+            </w:r>
+            <w:r>
+              <w:rPr>
+                <w:noProof/>
+                <w:webHidden/>
+              </w:rPr>
+              <w:fldChar w:fldCharType="end"/>
+            </w:r>
+          </w:hyperlink>
+        </w:p>
+        <w:p>
+          <w:pPr>
+            <w:pStyle w:val="Indholdsfortegnelse2"/>
+            <w:tabs>
+              <w:tab w:val="right" w:leader="dot" w:pos="9628"/>
+            </w:tabs>
+            <w:rPr>
+              <w:noProof/>
+              <w:sz w:val="22"/>
+              <w:szCs w:val="22"/>
+              <w:lang w:eastAsia="da-DK"/>
+            </w:rPr>
+          </w:pPr>
+          <w:hyperlink w:anchor="_Toc508297190" w:history="1">
+            <w:r>
+              <w:rPr>
+                <w:rStyle w:val="Hyperlink"/>
+                <w:noProof/>
+              </w:rPr>
+              <w:t>Indholdsfortegnelsens funktionallitet</w:t>
+            </w:r>
+            <w:r>
+              <w:rPr>
+                <w:noProof/>
+                <w:webHidden/>
+              </w:rPr>
+              <w:tab/>
+            </w:r>
+            <w:r>
+              <w:rPr>
+                <w:noProof/>
+                <w:webHidden/>
+              </w:rPr>
+              <w:fldChar w:fldCharType="begin"/>
+            </w:r>
+            <w:r>
+              <w:rPr>
+                <w:noProof/>
+                <w:webHidden/>
+              </w:rPr>
+              <w:instrText xml:space="preserve"> PAGEREF _Toc508297190 \h </w:instrText>
+            </w:r>
+            <w:r>
+              <w:rPr>
+                <w:noProof/>
+                <w:webHidden/>
+              </w:rPr>
+            </w:r>
+            <w:r>
+              <w:rPr>
+                <w:noProof/>
+                <w:webHidden/>
+              </w:rPr>
+              <w:fldChar w:fldCharType="separate"/>
+            </w:r>
+            <w:r>
+              <w:rPr>
+                <w:noProof/>
+                <w:webHidden/>
+              </w:rPr>
+              <w:t>3</w:t>
+            </w:r>
+            <w:r>
+              <w:rPr>
+                <w:noProof/>
+                <w:webHidden/>
+              </w:rPr>
+              <w:fldChar w:fldCharType="end"/>
+            </w:r>
+          </w:hyperlink>
+        </w:p>
+        <w:p>
+          <w:pPr>
+            <w:pStyle w:val="Indholdsfortegnelse2"/>
+            <w:tabs>
+              <w:tab w:val="right" w:leader="dot" w:pos="9628"/>
+            </w:tabs>
+            <w:rPr>
+              <w:noProof/>
+              <w:sz w:val="22"/>
+              <w:szCs w:val="22"/>
+              <w:lang w:eastAsia="da-DK"/>
+            </w:rPr>
+          </w:pPr>
+          <w:hyperlink w:anchor="_Toc508297191" w:history="1">
+            <w:r>
+              <w:rPr>
+                <w:rStyle w:val="Hyperlink"/>
+                <w:noProof/>
+              </w:rPr>
+              <w:t>PHP &amp; Spørgsmål</w:t>
+            </w:r>
+            <w:r>
+              <w:rPr>
+                <w:noProof/>
+                <w:webHidden/>
+              </w:rPr>
+              <w:tab/>
+            </w:r>
+            <w:r>
+              <w:rPr>
+                <w:noProof/>
+                <w:webHidden/>
+              </w:rPr>
+              <w:fldChar w:fldCharType="begin"/>
+            </w:r>
+            <w:r>
+              <w:rPr>
+                <w:noProof/>
+                <w:webHidden/>
+              </w:rPr>
+              <w:instrText xml:space="preserve"> PAGEREF _Toc508297191 \h </w:instrText>
+            </w:r>
+            <w:r>
+              <w:rPr>
+                <w:noProof/>
+                <w:webHidden/>
+              </w:rPr>
+            </w:r>
+            <w:r>
+              <w:rPr>
+                <w:noProof/>
+                <w:webHidden/>
+              </w:rPr>
+              <w:fldChar w:fldCharType="separate"/>
+            </w:r>
+            <w:r>
+              <w:rPr>
+                <w:noProof/>
+                <w:webHidden/>
+              </w:rPr>
+              <w:t>5</w:t>
             </w:r>
             <w:r>
               <w:rPr>
@@ -265,13 +481,13 @@
               <w:lang w:eastAsia="da-DK"/>
             </w:rPr>
           </w:pPr>
-          <w:hyperlink w:anchor="_Toc508103296" w:history="1">
+          <w:hyperlink w:anchor="_Toc508297192" w:history="1">
             <w:r>
               <w:rPr>
                 <w:rStyle w:val="Hyperlink"/>
                 <w:noProof/>
               </w:rPr>
-              <w:t>fUNKTIONALITET</w:t>
+              <w:t>med screenshots somforklarer de enkelte dele og funktionalitet</w:t>
             </w:r>
             <w:r>
               <w:rPr>
@@ -292,7 +508,7 @@
                 <w:noProof/>
                 <w:webHidden/>
               </w:rPr>
-              <w:instrText xml:space="preserve"> PAGEREF _Toc508103296 \h </w:instrText>
+              <w:instrText xml:space="preserve"> PAGEREF _Toc508297192 \h </w:instrText>
             </w:r>
             <w:r>
               <w:rPr>
@@ -312,7 +528,7 @@
                 <w:noProof/>
                 <w:webHidden/>
               </w:rPr>
-              <w:t>1</w:t>
+              <w:t>5</w:t>
             </w:r>
             <w:r>
               <w:rPr>
@@ -336,13 +552,13 @@
               <w:lang w:eastAsia="da-DK"/>
             </w:rPr>
           </w:pPr>
-          <w:hyperlink w:anchor="_Toc508103297" w:history="1">
+          <w:hyperlink w:anchor="_Toc508297193" w:history="1">
             <w:r>
               <w:rPr>
                 <w:rStyle w:val="Hyperlink"/>
                 <w:noProof/>
               </w:rPr>
-              <w:t>med screenshots somforklarer de enkelte dele og funktionalitet</w:t>
+              <w:t>Flow chart / sitemap, som skal give et generelt overblik over funktionerne i projektet</w:t>
             </w:r>
             <w:r>
               <w:rPr>
@@ -363,7 +579,7 @@
                 <w:noProof/>
                 <w:webHidden/>
               </w:rPr>
-              <w:instrText xml:space="preserve"> PAGEREF _Toc508103297 \h </w:instrText>
+              <w:instrText xml:space="preserve"> PAGEREF _Toc508297193 \h </w:instrText>
             </w:r>
             <w:r>
               <w:rPr>
@@ -383,7 +599,7 @@
                 <w:noProof/>
                 <w:webHidden/>
               </w:rPr>
-              <w:t>1</w:t>
+              <w:t>6</w:t>
             </w:r>
             <w:r>
               <w:rPr>
@@ -407,13 +623,13 @@
               <w:lang w:eastAsia="da-DK"/>
             </w:rPr>
           </w:pPr>
-          <w:hyperlink w:anchor="_Toc508103298" w:history="1">
+          <w:hyperlink w:anchor="_Toc508297194" w:history="1">
             <w:r>
               <w:rPr>
                 <w:rStyle w:val="Hyperlink"/>
                 <w:noProof/>
               </w:rPr>
-              <w:t>Flow chart / sitemap, som skal give et generelt overblik over funktionerne i projektet</w:t>
+              <w:t>Test af sitet - hvordan har du testet sitet</w:t>
             </w:r>
             <w:r>
               <w:rPr>
@@ -434,7 +650,7 @@
                 <w:noProof/>
                 <w:webHidden/>
               </w:rPr>
-              <w:instrText xml:space="preserve"> PAGEREF _Toc508103298 \h </w:instrText>
+              <w:instrText xml:space="preserve"> PAGEREF _Toc508297194 \h </w:instrText>
             </w:r>
             <w:r>
               <w:rPr>
@@ -454,7 +670,7 @@
                 <w:noProof/>
                 <w:webHidden/>
               </w:rPr>
-              <w:t>1</w:t>
+              <w:t>6</w:t>
             </w:r>
             <w:r>
               <w:rPr>
@@ -478,13 +694,13 @@
               <w:lang w:eastAsia="da-DK"/>
             </w:rPr>
           </w:pPr>
-          <w:hyperlink w:anchor="_Toc508103299" w:history="1">
+          <w:hyperlink w:anchor="_Toc508297195" w:history="1">
             <w:r>
               <w:rPr>
                 <w:rStyle w:val="Hyperlink"/>
                 <w:noProof/>
               </w:rPr>
-              <w:t>Test af sitet - hvordan har du testet sitet</w:t>
+              <w:t>Konklusion</w:t>
             </w:r>
             <w:r>
               <w:rPr>
@@ -505,7 +721,7 @@
                 <w:noProof/>
                 <w:webHidden/>
               </w:rPr>
-              <w:instrText xml:space="preserve"> PAGEREF _Toc508103299 \h </w:instrText>
+              <w:instrText xml:space="preserve"> PAGEREF _Toc508297195 \h </w:instrText>
             </w:r>
             <w:r>
               <w:rPr>
@@ -525,7 +741,7 @@
                 <w:noProof/>
                 <w:webHidden/>
               </w:rPr>
-              <w:t>1</w:t>
+              <w:t>6</w:t>
             </w:r>
             <w:r>
               <w:rPr>
@@ -549,13 +765,13 @@
               <w:lang w:eastAsia="da-DK"/>
             </w:rPr>
           </w:pPr>
-          <w:hyperlink w:anchor="_Toc508103300" w:history="1">
+          <w:hyperlink w:anchor="_Toc508297196" w:history="1">
             <w:r>
               <w:rPr>
                 <w:rStyle w:val="Hyperlink"/>
                 <w:noProof/>
               </w:rPr>
-              <w:t>Konklusion</w:t>
+              <w:t>Referencer</w:t>
             </w:r>
             <w:r>
               <w:rPr>
@@ -576,7 +792,7 @@
                 <w:noProof/>
                 <w:webHidden/>
               </w:rPr>
-              <w:instrText xml:space="preserve"> PAGEREF _Toc508103300 \h </w:instrText>
+              <w:instrText xml:space="preserve"> PAGEREF _Toc508297196 \h </w:instrText>
             </w:r>
             <w:r>
               <w:rPr>
@@ -596,7 +812,7 @@
                 <w:noProof/>
                 <w:webHidden/>
               </w:rPr>
-              <w:t>1</w:t>
+              <w:t>6</w:t>
             </w:r>
             <w:r>
               <w:rPr>
@@ -620,13 +836,13 @@
               <w:lang w:eastAsia="da-DK"/>
             </w:rPr>
           </w:pPr>
-          <w:hyperlink w:anchor="_Toc508103301" w:history="1">
+          <w:hyperlink w:anchor="_Toc508297197" w:history="1">
             <w:r>
               <w:rPr>
                 <w:rStyle w:val="Hyperlink"/>
                 <w:noProof/>
               </w:rPr>
-              <w:t>Referencer</w:t>
+              <w:t>Bilag</w:t>
             </w:r>
             <w:r>
               <w:rPr>
@@ -647,7 +863,7 @@
                 <w:noProof/>
                 <w:webHidden/>
               </w:rPr>
-              <w:instrText xml:space="preserve"> PAGEREF _Toc508103301 \h </w:instrText>
+              <w:instrText xml:space="preserve"> PAGEREF _Toc508297197 \h </w:instrText>
             </w:r>
             <w:r>
               <w:rPr>
@@ -667,78 +883,7 @@
                 <w:noProof/>
                 <w:webHidden/>
               </w:rPr>
-              <w:t>2</w:t>
-            </w:r>
-            <w:r>
-              <w:rPr>
-                <w:noProof/>
-                <w:webHidden/>
-              </w:rPr>
-              <w:fldChar w:fldCharType="end"/>
-            </w:r>
-          </w:hyperlink>
-        </w:p>
-        <w:p>
-          <w:pPr>
-            <w:pStyle w:val="Indholdsfortegnelse1"/>
-            <w:tabs>
-              <w:tab w:val="right" w:leader="dot" w:pos="9628"/>
-            </w:tabs>
-            <w:rPr>
-              <w:noProof/>
-              <w:sz w:val="22"/>
-              <w:szCs w:val="22"/>
-              <w:lang w:eastAsia="da-DK"/>
-            </w:rPr>
-          </w:pPr>
-          <w:hyperlink w:anchor="_Toc508103302" w:history="1">
-            <w:r>
-              <w:rPr>
-                <w:rStyle w:val="Hyperlink"/>
-                <w:noProof/>
-              </w:rPr>
-              <w:t>Bilag</w:t>
-            </w:r>
-            <w:r>
-              <w:rPr>
-                <w:noProof/>
-                <w:webHidden/>
-              </w:rPr>
-              <w:tab/>
-            </w:r>
-            <w:r>
-              <w:rPr>
-                <w:noProof/>
-                <w:webHidden/>
-              </w:rPr>
-              <w:fldChar w:fldCharType="begin"/>
-            </w:r>
-            <w:r>
-              <w:rPr>
-                <w:noProof/>
-                <w:webHidden/>
-              </w:rPr>
-              <w:instrText xml:space="preserve"> PAGEREF _Toc508103302 \h </w:instrText>
-            </w:r>
-            <w:r>
-              <w:rPr>
-                <w:noProof/>
-                <w:webHidden/>
-              </w:rPr>
-            </w:r>
-            <w:r>
-              <w:rPr>
-                <w:noProof/>
-                <w:webHidden/>
-              </w:rPr>
-              <w:fldChar w:fldCharType="separate"/>
-            </w:r>
-            <w:r>
-              <w:rPr>
-                <w:noProof/>
-                <w:webHidden/>
-              </w:rPr>
-              <w:t>2</w:t>
+              <w:t>6</w:t>
             </w:r>
             <w:r>
               <w:rPr>
@@ -765,7 +910,7 @@
       <w:pPr>
         <w:pStyle w:val="Overskrift1"/>
       </w:pPr>
-      <w:bookmarkStart w:id="0" w:name="_Toc508103293"/>
+      <w:bookmarkStart w:id="0" w:name="_Toc508297186"/>
       <w:r>
         <w:t>P</w:t>
       </w:r>
@@ -783,9 +928,11 @@
       <w:pPr>
         <w:pStyle w:val="Overskrift2"/>
       </w:pPr>
+      <w:bookmarkStart w:id="1" w:name="_Toc508297187"/>
       <w:r>
         <w:t>Tidsplan</w:t>
       </w:r>
+      <w:bookmarkEnd w:id="1"/>
     </w:p>
     <w:p>
       <w:r>
@@ -862,16 +1009,32 @@
       <w:r>
         <w:t xml:space="preserve">Figur </w:t>
       </w:r>
-      <w:fldSimple w:instr=" SEQ Figur \* ARABIC ">
-        <w:r>
-          <w:rPr>
-            <w:noProof/>
-          </w:rPr>
-          <w:t>1</w:t>
-        </w:r>
-      </w:fldSimple>
+      <w:r>
+        <w:fldChar w:fldCharType="begin"/>
+      </w:r>
+      <w:r>
+        <w:instrText xml:space="preserve"> SEQ Figur \* ARABIC </w:instrText>
+      </w:r>
+      <w:r>
+        <w:fldChar w:fldCharType="separate"/>
+      </w:r>
+      <w:r>
+        <w:rPr>
+          <w:noProof/>
+        </w:rPr>
+        <w:t>1</w:t>
+      </w:r>
+      <w:r>
+        <w:rPr>
+          <w:noProof/>
+        </w:rPr>
+        <w:fldChar w:fldCharType="end"/>
+      </w:r>
       <w:r>
         <w:t xml:space="preserve"> Tidsplan over projektet</w:t>
+      </w:r>
+      <w:r>
+        <w:t xml:space="preserve"> lavet fra starten.</w:t>
       </w:r>
     </w:p>
     <w:p>
@@ -884,7 +1047,6 @@
           <w:szCs w:val="22"/>
         </w:rPr>
       </w:pPr>
-      <w:bookmarkStart w:id="1" w:name="_Toc508103295"/>
       <w:r>
         <w:br w:type="page"/>
       </w:r>
@@ -893,6 +1055,7 @@
       <w:pPr>
         <w:pStyle w:val="Overskrift1"/>
       </w:pPr>
+      <w:bookmarkStart w:id="2" w:name="_Toc508297188"/>
       <w:r>
         <w:lastRenderedPageBreak/>
         <w:t>B</w:t>
@@ -900,10 +1063,10 @@
       <w:r>
         <w:t xml:space="preserve">eskrivelse </w:t>
       </w:r>
-      <w:bookmarkEnd w:id="1"/>
       <w:r>
         <w:t>af udarbejdning af produkt</w:t>
       </w:r>
+      <w:bookmarkEnd w:id="2"/>
     </w:p>
     <w:p>
       <w:pPr>
@@ -987,14 +1150,27 @@
       <w:r>
         <w:t xml:space="preserve">Figur </w:t>
       </w:r>
-      <w:fldSimple w:instr=" SEQ Figur \* ARABIC ">
-        <w:r>
-          <w:rPr>
-            <w:noProof/>
-          </w:rPr>
-          <w:t>2</w:t>
-        </w:r>
-      </w:fldSimple>
+      <w:r>
+        <w:fldChar w:fldCharType="begin"/>
+      </w:r>
+      <w:r>
+        <w:instrText xml:space="preserve"> SEQ Figur \* ARABIC </w:instrText>
+      </w:r>
+      <w:r>
+        <w:fldChar w:fldCharType="separate"/>
+      </w:r>
+      <w:r>
+        <w:rPr>
+          <w:noProof/>
+        </w:rPr>
+        <w:t>2</w:t>
+      </w:r>
+      <w:r>
+        <w:rPr>
+          <w:noProof/>
+        </w:rPr>
+        <w:fldChar w:fldCharType="end"/>
+      </w:r>
       <w:r>
         <w:t xml:space="preserve"> Billede som viser layoutet på den hjemmeside jeg gerne vil ændre på</w:t>
       </w:r>
@@ -1003,9 +1179,11 @@
       <w:pPr>
         <w:pStyle w:val="Overskrift2"/>
       </w:pPr>
+      <w:bookmarkStart w:id="3" w:name="_Toc508297189"/>
       <w:r>
         <w:t>Design fase</w:t>
       </w:r>
+      <w:bookmarkEnd w:id="3"/>
     </w:p>
     <w:p>
       <w:pPr>
@@ -1073,14 +1251,27 @@
                             <w:r>
                               <w:t xml:space="preserve">Figur </w:t>
                             </w:r>
-                            <w:fldSimple w:instr=" SEQ Figur \* ARABIC ">
-                              <w:r>
-                                <w:rPr>
-                                  <w:noProof/>
-                                </w:rPr>
-                                <w:t>3</w:t>
-                              </w:r>
-                            </w:fldSimple>
+                            <w:r>
+                              <w:fldChar w:fldCharType="begin"/>
+                            </w:r>
+                            <w:r>
+                              <w:instrText xml:space="preserve"> SEQ Figur \* ARABIC </w:instrText>
+                            </w:r>
+                            <w:r>
+                              <w:fldChar w:fldCharType="separate"/>
+                            </w:r>
+                            <w:r>
+                              <w:rPr>
+                                <w:noProof/>
+                              </w:rPr>
+                              <w:t>3</w:t>
+                            </w:r>
+                            <w:r>
+                              <w:rPr>
+                                <w:noProof/>
+                              </w:rPr>
+                              <w:fldChar w:fldCharType="end"/>
+                            </w:r>
                             <w:r>
                               <w:t xml:space="preserve"> Første skitse over hjemmesidens layout</w:t>
                             </w:r>
@@ -1120,14 +1311,27 @@
                       <w:r>
                         <w:t xml:space="preserve">Figur </w:t>
                       </w:r>
-                      <w:fldSimple w:instr=" SEQ Figur \* ARABIC ">
-                        <w:r>
-                          <w:rPr>
-                            <w:noProof/>
-                          </w:rPr>
-                          <w:t>3</w:t>
-                        </w:r>
-                      </w:fldSimple>
+                      <w:r>
+                        <w:fldChar w:fldCharType="begin"/>
+                      </w:r>
+                      <w:r>
+                        <w:instrText xml:space="preserve"> SEQ Figur \* ARABIC </w:instrText>
+                      </w:r>
+                      <w:r>
+                        <w:fldChar w:fldCharType="separate"/>
+                      </w:r>
+                      <w:r>
+                        <w:rPr>
+                          <w:noProof/>
+                        </w:rPr>
+                        <w:t>3</w:t>
+                      </w:r>
+                      <w:r>
+                        <w:rPr>
+                          <w:noProof/>
+                        </w:rPr>
+                        <w:fldChar w:fldCharType="end"/>
+                      </w:r>
                       <w:r>
                         <w:t xml:space="preserve"> Første skitse over hjemmesidens layout</w:t>
                       </w:r>
@@ -1401,14 +1605,27 @@
                             <w:r>
                               <w:t xml:space="preserve">Figur </w:t>
                             </w:r>
-                            <w:fldSimple w:instr=" SEQ Figur \* ARABIC ">
-                              <w:r>
-                                <w:rPr>
-                                  <w:noProof/>
-                                </w:rPr>
-                                <w:t>4</w:t>
-                              </w:r>
-                            </w:fldSimple>
+                            <w:r>
+                              <w:fldChar w:fldCharType="begin"/>
+                            </w:r>
+                            <w:r>
+                              <w:instrText xml:space="preserve"> SEQ Figur \* ARABIC </w:instrText>
+                            </w:r>
+                            <w:r>
+                              <w:fldChar w:fldCharType="separate"/>
+                            </w:r>
+                            <w:r>
+                              <w:rPr>
+                                <w:noProof/>
+                              </w:rPr>
+                              <w:t>4</w:t>
+                            </w:r>
+                            <w:r>
+                              <w:rPr>
+                                <w:noProof/>
+                              </w:rPr>
+                              <w:fldChar w:fldCharType="end"/>
+                            </w:r>
                             <w:r>
                               <w:t xml:space="preserve"> </w:t>
                             </w:r>
@@ -1447,14 +1664,27 @@
                       <w:r>
                         <w:t xml:space="preserve">Figur </w:t>
                       </w:r>
-                      <w:fldSimple w:instr=" SEQ Figur \* ARABIC ">
-                        <w:r>
-                          <w:rPr>
-                            <w:noProof/>
-                          </w:rPr>
-                          <w:t>4</w:t>
-                        </w:r>
-                      </w:fldSimple>
+                      <w:r>
+                        <w:fldChar w:fldCharType="begin"/>
+                      </w:r>
+                      <w:r>
+                        <w:instrText xml:space="preserve"> SEQ Figur \* ARABIC </w:instrText>
+                      </w:r>
+                      <w:r>
+                        <w:fldChar w:fldCharType="separate"/>
+                      </w:r>
+                      <w:r>
+                        <w:rPr>
+                          <w:noProof/>
+                        </w:rPr>
+                        <w:t>4</w:t>
+                      </w:r>
+                      <w:r>
+                        <w:rPr>
+                          <w:noProof/>
+                        </w:rPr>
+                        <w:fldChar w:fldCharType="end"/>
+                      </w:r>
                       <w:r>
                         <w:t xml:space="preserve"> </w:t>
                       </w:r>
@@ -1680,14 +1910,27 @@
                             <w:r>
                               <w:t xml:space="preserve">Figur </w:t>
                             </w:r>
-                            <w:fldSimple w:instr=" SEQ Figur \* ARABIC ">
-                              <w:r>
-                                <w:rPr>
-                                  <w:noProof/>
-                                </w:rPr>
-                                <w:t>5</w:t>
-                              </w:r>
-                            </w:fldSimple>
+                            <w:r>
+                              <w:fldChar w:fldCharType="begin"/>
+                            </w:r>
+                            <w:r>
+                              <w:instrText xml:space="preserve"> SEQ Figur \* ARABIC </w:instrText>
+                            </w:r>
+                            <w:r>
+                              <w:fldChar w:fldCharType="separate"/>
+                            </w:r>
+                            <w:r>
+                              <w:rPr>
+                                <w:noProof/>
+                              </w:rPr>
+                              <w:t>5</w:t>
+                            </w:r>
+                            <w:r>
+                              <w:rPr>
+                                <w:noProof/>
+                              </w:rPr>
+                              <w:fldChar w:fldCharType="end"/>
+                            </w:r>
                             <w:r>
                               <w:t xml:space="preserve"> </w:t>
                             </w:r>
@@ -1726,14 +1969,27 @@
                       <w:r>
                         <w:t xml:space="preserve">Figur </w:t>
                       </w:r>
-                      <w:fldSimple w:instr=" SEQ Figur \* ARABIC ">
-                        <w:r>
-                          <w:rPr>
-                            <w:noProof/>
-                          </w:rPr>
-                          <w:t>5</w:t>
-                        </w:r>
-                      </w:fldSimple>
+                      <w:r>
+                        <w:fldChar w:fldCharType="begin"/>
+                      </w:r>
+                      <w:r>
+                        <w:instrText xml:space="preserve"> SEQ Figur \* ARABIC </w:instrText>
+                      </w:r>
+                      <w:r>
+                        <w:fldChar w:fldCharType="separate"/>
+                      </w:r>
+                      <w:r>
+                        <w:rPr>
+                          <w:noProof/>
+                        </w:rPr>
+                        <w:t>5</w:t>
+                      </w:r>
+                      <w:r>
+                        <w:rPr>
+                          <w:noProof/>
+                        </w:rPr>
+                        <w:fldChar w:fldCharType="end"/>
+                      </w:r>
                       <w:r>
                         <w:t xml:space="preserve"> </w:t>
                       </w:r>
@@ -1806,11 +2062,13 @@
     </w:p>
     <w:p>
       <w:pPr>
-        <w:pStyle w:val="Overskrift1"/>
+        <w:pStyle w:val="Overskrift2"/>
       </w:pPr>
+      <w:bookmarkStart w:id="4" w:name="_Toc508297190"/>
       <w:r>
         <w:t>Indholdsfortegnelsens funktionallitet</w:t>
       </w:r>
+      <w:bookmarkEnd w:id="4"/>
     </w:p>
     <w:p>
       <w:r>
@@ -1873,14 +2131,27 @@
                             <w:r>
                               <w:t xml:space="preserve">Figur </w:t>
                             </w:r>
-                            <w:fldSimple w:instr=" SEQ Figur \* ARABIC ">
-                              <w:r>
-                                <w:rPr>
-                                  <w:noProof/>
-                                </w:rPr>
-                                <w:t>6</w:t>
-                              </w:r>
-                            </w:fldSimple>
+                            <w:r>
+                              <w:fldChar w:fldCharType="begin"/>
+                            </w:r>
+                            <w:r>
+                              <w:instrText xml:space="preserve"> SEQ Figur \* ARABIC </w:instrText>
+                            </w:r>
+                            <w:r>
+                              <w:fldChar w:fldCharType="separate"/>
+                            </w:r>
+                            <w:r>
+                              <w:rPr>
+                                <w:noProof/>
+                              </w:rPr>
+                              <w:t>6</w:t>
+                            </w:r>
+                            <w:r>
+                              <w:rPr>
+                                <w:noProof/>
+                              </w:rPr>
+                              <w:fldChar w:fldCharType="end"/>
+                            </w:r>
                             <w:r>
                               <w:t xml:space="preserve"> </w:t>
                             </w:r>
@@ -1919,14 +2190,27 @@
                       <w:r>
                         <w:t xml:space="preserve">Figur </w:t>
                       </w:r>
-                      <w:fldSimple w:instr=" SEQ Figur \* ARABIC ">
-                        <w:r>
-                          <w:rPr>
-                            <w:noProof/>
-                          </w:rPr>
-                          <w:t>6</w:t>
-                        </w:r>
-                      </w:fldSimple>
+                      <w:r>
+                        <w:fldChar w:fldCharType="begin"/>
+                      </w:r>
+                      <w:r>
+                        <w:instrText xml:space="preserve"> SEQ Figur \* ARABIC </w:instrText>
+                      </w:r>
+                      <w:r>
+                        <w:fldChar w:fldCharType="separate"/>
+                      </w:r>
+                      <w:r>
+                        <w:rPr>
+                          <w:noProof/>
+                        </w:rPr>
+                        <w:t>6</w:t>
+                      </w:r>
+                      <w:r>
+                        <w:rPr>
+                          <w:noProof/>
+                        </w:rPr>
+                        <w:fldChar w:fldCharType="end"/>
+                      </w:r>
                       <w:r>
                         <w:t xml:space="preserve"> </w:t>
                       </w:r>
@@ -2382,14 +2666,27 @@
       <w:r>
         <w:t xml:space="preserve">Figur </w:t>
       </w:r>
-      <w:fldSimple w:instr=" SEQ Figur \* ARABIC ">
-        <w:r>
-          <w:rPr>
-            <w:noProof/>
-          </w:rPr>
-          <w:t>8</w:t>
-        </w:r>
-      </w:fldSimple>
+      <w:r>
+        <w:fldChar w:fldCharType="begin"/>
+      </w:r>
+      <w:r>
+        <w:instrText xml:space="preserve"> SEQ Figur \* ARABIC </w:instrText>
+      </w:r>
+      <w:r>
+        <w:fldChar w:fldCharType="separate"/>
+      </w:r>
+      <w:r>
+        <w:rPr>
+          <w:noProof/>
+        </w:rPr>
+        <w:t>8</w:t>
+      </w:r>
+      <w:r>
+        <w:rPr>
+          <w:noProof/>
+        </w:rPr>
+        <w:fldChar w:fldCharType="end"/>
+      </w:r>
       <w:r>
         <w:t xml:space="preserve"> Beskriver de attributs jeg har brugt</w:t>
       </w:r>
@@ -2410,10 +2707,34 @@
         <w:t>Det kan jeg bruge i min hjemmeside til at hoppe til bestemte steder i teksten.</w:t>
       </w:r>
       <w:r>
-        <w:t xml:space="preserve"> Det gør jeg ved at i min overskfiter giver jeg dem en unik id. Som jeg så bruger i min href i min indholdsfortegnelse. Eksemplet i figur 9 vil give følgende link </w:t>
-      </w:r>
-      <w:r>
-        <w:t>http://localhost/projekt/projekt.php#i1</w:t>
+        <w:t xml:space="preserve"> Det gør jeg ved at i min </w:t>
+      </w:r>
+      <w:r>
+        <w:t>overskrifter</w:t>
+      </w:r>
+      <w:r>
+        <w:t xml:space="preserve"> giver jeg dem e</w:t>
+      </w:r>
+      <w:r>
+        <w:t xml:space="preserve">t </w:t>
+      </w:r>
+      <w:r>
+        <w:t>unik</w:t>
+      </w:r>
+      <w:r>
+        <w:t>t</w:t>
+      </w:r>
+      <w:r>
+        <w:t xml:space="preserve"> id. Som jeg så bruger i min href i min indholdsfortegnelse. Eksemplet i figur 9 vil give følgende link </w:t>
+      </w:r>
+      <w:r>
+        <w:t>http://localhost/projekt/</w:t>
+      </w:r>
+      <w:r>
+        <w:t>index</w:t>
+      </w:r>
+      <w:r>
+        <w:t>.php#i1</w:t>
       </w:r>
       <w:r>
         <w:t>, og man vil komme ned til Indhold overskriften.</w:t>
@@ -2479,27 +2800,603 @@
       <w:r>
         <w:t xml:space="preserve">Figur </w:t>
       </w:r>
-      <w:fldSimple w:instr=" SEQ Figur \* ARABIC ">
-        <w:r>
-          <w:rPr>
-            <w:noProof/>
-          </w:rPr>
-          <w:t>9</w:t>
-        </w:r>
-      </w:fldSimple>
+      <w:r>
+        <w:fldChar w:fldCharType="begin"/>
+      </w:r>
+      <w:r>
+        <w:instrText xml:space="preserve"> SEQ Figur \* ARABIC </w:instrText>
+      </w:r>
+      <w:r>
+        <w:fldChar w:fldCharType="separate"/>
+      </w:r>
+      <w:r>
+        <w:rPr>
+          <w:noProof/>
+        </w:rPr>
+        <w:t>9</w:t>
+      </w:r>
+      <w:r>
+        <w:rPr>
+          <w:noProof/>
+        </w:rPr>
+        <w:fldChar w:fldCharType="end"/>
+      </w:r>
       <w:r>
         <w:t xml:space="preserve"> linje 46 og 90 i index.html Viser hvordan jeg har lavet mine links</w:t>
+      </w:r>
+      <w:r>
+        <w:br/>
       </w:r>
     </w:p>
     <w:p>
-      <w:bookmarkStart w:id="2" w:name="_GoBack"/>
-      <w:bookmarkEnd w:id="2"/>
+      <w:pPr>
+        <w:rPr>
+          <w:b/>
+          <w:bCs/>
+          <w:color w:val="2F5496" w:themeColor="accent1" w:themeShade="BF"/>
+          <w:sz w:val="16"/>
+          <w:szCs w:val="16"/>
+        </w:rPr>
+      </w:pPr>
+      <w:r>
+        <w:br w:type="page"/>
+      </w:r>
+    </w:p>
+    <w:p>
+      <w:pPr>
+        <w:pStyle w:val="Overskrift2"/>
+      </w:pPr>
+      <w:bookmarkStart w:id="5" w:name="_Toc508297191"/>
+      <w:r>
+        <w:lastRenderedPageBreak/>
+        <w:t>PHP &amp; Spørgsmål</w:t>
+      </w:r>
+      <w:bookmarkEnd w:id="5"/>
+    </w:p>
+    <w:p>
+      <w:r>
+        <w:rPr>
+          <w:noProof/>
+        </w:rPr>
+        <w:drawing>
+          <wp:anchor distT="0" distB="0" distL="114300" distR="114300" simplePos="0" relativeHeight="251683840" behindDoc="0" locked="0" layoutInCell="1" allowOverlap="1">
+            <wp:simplePos x="0" y="0"/>
+            <wp:positionH relativeFrom="margin">
+              <wp:align>right</wp:align>
+            </wp:positionH>
+            <wp:positionV relativeFrom="paragraph">
+              <wp:posOffset>1246505</wp:posOffset>
+            </wp:positionV>
+            <wp:extent cx="1631315" cy="4257675"/>
+            <wp:effectExtent l="0" t="0" r="6985" b="9525"/>
+            <wp:wrapThrough wrapText="bothSides">
+              <wp:wrapPolygon edited="0">
+                <wp:start x="9585" y="0"/>
+                <wp:lineTo x="9333" y="4639"/>
+                <wp:lineTo x="4540" y="5412"/>
+                <wp:lineTo x="1009" y="6089"/>
+                <wp:lineTo x="0" y="7538"/>
+                <wp:lineTo x="0" y="8021"/>
+                <wp:lineTo x="4288" y="9278"/>
+                <wp:lineTo x="4288" y="10148"/>
+                <wp:lineTo x="6810" y="10824"/>
+                <wp:lineTo x="9837" y="10824"/>
+                <wp:lineTo x="8828" y="12370"/>
+                <wp:lineTo x="9333" y="15173"/>
+                <wp:lineTo x="10090" y="15463"/>
+                <wp:lineTo x="14125" y="15463"/>
+                <wp:lineTo x="10342" y="16236"/>
+                <wp:lineTo x="9333" y="16526"/>
+                <wp:lineTo x="9333" y="18362"/>
+                <wp:lineTo x="9837" y="18556"/>
+                <wp:lineTo x="14378" y="18556"/>
+                <wp:lineTo x="10594" y="19329"/>
+                <wp:lineTo x="9333" y="19715"/>
+                <wp:lineTo x="9333" y="21552"/>
+                <wp:lineTo x="20431" y="21552"/>
+                <wp:lineTo x="20936" y="19812"/>
+                <wp:lineTo x="19675" y="19426"/>
+                <wp:lineTo x="15387" y="18556"/>
+                <wp:lineTo x="19927" y="18556"/>
+                <wp:lineTo x="20936" y="18266"/>
+                <wp:lineTo x="20936" y="16623"/>
+                <wp:lineTo x="19675" y="16236"/>
+                <wp:lineTo x="15387" y="15463"/>
+                <wp:lineTo x="19675" y="15463"/>
+                <wp:lineTo x="20936" y="15077"/>
+                <wp:lineTo x="20936" y="13530"/>
+                <wp:lineTo x="19675" y="13144"/>
+                <wp:lineTo x="15639" y="12370"/>
+                <wp:lineTo x="21440" y="10341"/>
+                <wp:lineTo x="21440" y="10051"/>
+                <wp:lineTo x="15387" y="7732"/>
+                <wp:lineTo x="15387" y="6185"/>
+                <wp:lineTo x="17404" y="6185"/>
+                <wp:lineTo x="20684" y="5219"/>
+                <wp:lineTo x="20179" y="0"/>
+                <wp:lineTo x="9585" y="0"/>
+              </wp:wrapPolygon>
+            </wp:wrapThrough>
+            <wp:docPr id="19" name="Billede 19"/>
+            <wp:cNvGraphicFramePr>
+              <a:graphicFrameLocks xmlns:a="http://schemas.openxmlformats.org/drawingml/2006/main" noChangeAspect="1"/>
+            </wp:cNvGraphicFramePr>
+            <a:graphic xmlns:a="http://schemas.openxmlformats.org/drawingml/2006/main">
+              <a:graphicData uri="http://schemas.openxmlformats.org/drawingml/2006/picture">
+                <pic:pic xmlns:pic="http://schemas.openxmlformats.org/drawingml/2006/picture">
+                  <pic:nvPicPr>
+                    <pic:cNvPr id="0" name="Picture 1"/>
+                    <pic:cNvPicPr>
+                      <a:picLocks noChangeAspect="1" noChangeArrowheads="1"/>
+                    </pic:cNvPicPr>
+                  </pic:nvPicPr>
+                  <pic:blipFill>
+                    <a:blip r:embed="rId16">
+                      <a:extLst>
+                        <a:ext uri="{28A0092B-C50C-407E-A947-70E740481C1C}">
+                          <a14:useLocalDpi xmlns:a14="http://schemas.microsoft.com/office/drawing/2010/main" val="0"/>
+                        </a:ext>
+                      </a:extLst>
+                    </a:blip>
+                    <a:srcRect/>
+                    <a:stretch>
+                      <a:fillRect/>
+                    </a:stretch>
+                  </pic:blipFill>
+                  <pic:spPr bwMode="auto">
+                    <a:xfrm>
+                      <a:off x="0" y="0"/>
+                      <a:ext cx="1631315" cy="4257675"/>
+                    </a:xfrm>
+                    <a:prstGeom prst="rect">
+                      <a:avLst/>
+                    </a:prstGeom>
+                    <a:noFill/>
+                    <a:ln>
+                      <a:noFill/>
+                    </a:ln>
+                  </pic:spPr>
+                </pic:pic>
+              </a:graphicData>
+            </a:graphic>
+            <wp14:sizeRelH relativeFrom="margin">
+              <wp14:pctWidth>0</wp14:pctWidth>
+            </wp14:sizeRelH>
+            <wp14:sizeRelV relativeFrom="margin">
+              <wp14:pctHeight>0</wp14:pctHeight>
+            </wp14:sizeRelV>
+          </wp:anchor>
+        </w:drawing>
+      </w:r>
+      <w:r>
+        <w:rPr>
+          <w:noProof/>
+        </w:rPr>
+        <mc:AlternateContent>
+          <mc:Choice Requires="wps">
+            <w:drawing>
+              <wp:anchor distT="0" distB="0" distL="114300" distR="114300" simplePos="0" relativeHeight="251685888" behindDoc="1" locked="0" layoutInCell="1" allowOverlap="1" wp14:anchorId="2B3BD0A1" wp14:editId="30BF6DEE">
+                <wp:simplePos x="0" y="0"/>
+                <wp:positionH relativeFrom="column">
+                  <wp:posOffset>2529840</wp:posOffset>
+                </wp:positionH>
+                <wp:positionV relativeFrom="paragraph">
+                  <wp:posOffset>940435</wp:posOffset>
+                </wp:positionV>
+                <wp:extent cx="3590290" cy="635"/>
+                <wp:effectExtent l="0" t="0" r="0" b="0"/>
+                <wp:wrapTight wrapText="bothSides">
+                  <wp:wrapPolygon edited="0">
+                    <wp:start x="0" y="0"/>
+                    <wp:lineTo x="0" y="21600"/>
+                    <wp:lineTo x="21600" y="21600"/>
+                    <wp:lineTo x="21600" y="0"/>
+                  </wp:wrapPolygon>
+                </wp:wrapTight>
+                <wp:docPr id="21" name="Tekstfelt 21"/>
+                <wp:cNvGraphicFramePr/>
+                <a:graphic xmlns:a="http://schemas.openxmlformats.org/drawingml/2006/main">
+                  <a:graphicData uri="http://schemas.microsoft.com/office/word/2010/wordprocessingShape">
+                    <wps:wsp>
+                      <wps:cNvSpPr txBox="1"/>
+                      <wps:spPr>
+                        <a:xfrm>
+                          <a:off x="0" y="0"/>
+                          <a:ext cx="3590290" cy="635"/>
+                        </a:xfrm>
+                        <a:prstGeom prst="rect">
+                          <a:avLst/>
+                        </a:prstGeom>
+                        <a:solidFill>
+                          <a:prstClr val="white"/>
+                        </a:solidFill>
+                        <a:ln>
+                          <a:noFill/>
+                        </a:ln>
+                      </wps:spPr>
+                      <wps:txbx>
+                        <w:txbxContent>
+                          <w:p>
+                            <w:pPr>
+                              <w:pStyle w:val="Billedtekst"/>
+                            </w:pPr>
+                            <w:r>
+                              <w:t xml:space="preserve">Figur </w:t>
+                            </w:r>
+                            <w:r>
+                              <w:fldChar w:fldCharType="begin"/>
+                            </w:r>
+                            <w:r>
+                              <w:instrText xml:space="preserve"> SEQ Figur \* ARABIC </w:instrText>
+                            </w:r>
+                            <w:r>
+                              <w:fldChar w:fldCharType="separate"/>
+                            </w:r>
+                            <w:r>
+                              <w:rPr>
+                                <w:noProof/>
+                              </w:rPr>
+                              <w:t>10</w:t>
+                            </w:r>
+                            <w:r>
+                              <w:fldChar w:fldCharType="end"/>
+                            </w:r>
+                            <w:r>
+                              <w:t xml:space="preserve"> Struktur over tabel. ÆNDR BILLEDE</w:t>
+                            </w:r>
+                          </w:p>
+                        </w:txbxContent>
+                      </wps:txbx>
+                      <wps:bodyPr rot="0" spcFirstLastPara="0" vertOverflow="overflow" horzOverflow="overflow" vert="horz" wrap="square" lIns="0" tIns="0" rIns="0" bIns="0" numCol="1" spcCol="0" rtlCol="0" fromWordArt="0" anchor="t" anchorCtr="0" forceAA="0" compatLnSpc="1">
+                        <a:prstTxWarp prst="textNoShape">
+                          <a:avLst/>
+                        </a:prstTxWarp>
+                        <a:spAutoFit/>
+                      </wps:bodyPr>
+                    </wps:wsp>
+                  </a:graphicData>
+                </a:graphic>
+              </wp:anchor>
+            </w:drawing>
+          </mc:Choice>
+          <mc:Fallback>
+            <w:pict>
+              <v:shape w14:anchorId="2B3BD0A1" id="Tekstfelt 21" o:spid="_x0000_s1033" type="#_x0000_t202" style="position:absolute;margin-left:199.2pt;margin-top:74.05pt;width:282.7pt;height:.05pt;z-index:-251630592;visibility:visible;mso-wrap-style:square;mso-wrap-distance-left:9pt;mso-wrap-distance-top:0;mso-wrap-distance-right:9pt;mso-wrap-distance-bottom:0;mso-position-horizontal:absolute;mso-position-horizontal-relative:text;mso-position-vertical:absolute;mso-position-vertical-relative:text;v-text-anchor:top" o:gfxdata="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" stroked="f">
+                <v:textbox style="mso-fit-shape-to-text:t" inset="0,0,0,0">
+                  <w:txbxContent>
+                    <w:p>
+                      <w:pPr>
+                        <w:pStyle w:val="Billedtekst"/>
+                      </w:pPr>
+                      <w:r>
+                        <w:t xml:space="preserve">Figur </w:t>
+                      </w:r>
+                      <w:r>
+                        <w:fldChar w:fldCharType="begin"/>
+                      </w:r>
+                      <w:r>
+                        <w:instrText xml:space="preserve"> SEQ Figur \* ARABIC </w:instrText>
+                      </w:r>
+                      <w:r>
+                        <w:fldChar w:fldCharType="separate"/>
+                      </w:r>
+                      <w:r>
+                        <w:rPr>
+                          <w:noProof/>
+                        </w:rPr>
+                        <w:t>10</w:t>
+                      </w:r>
+                      <w:r>
+                        <w:fldChar w:fldCharType="end"/>
+                      </w:r>
+                      <w:r>
+                        <w:t xml:space="preserve"> Struktur over tabel. ÆNDR BILLEDE</w:t>
+                      </w:r>
+                    </w:p>
+                  </w:txbxContent>
+                </v:textbox>
+                <w10:wrap type="tight"/>
+              </v:shape>
+            </w:pict>
+          </mc:Fallback>
+        </mc:AlternateContent>
+      </w:r>
+      <w:r>
+        <w:rPr>
+          <w:noProof/>
+        </w:rPr>
+        <w:drawing>
+          <wp:anchor distT="0" distB="0" distL="114300" distR="114300" simplePos="0" relativeHeight="251680768" behindDoc="1" locked="0" layoutInCell="1" allowOverlap="1" wp14:anchorId="51AD9EAE">
+            <wp:simplePos x="0" y="0"/>
+            <wp:positionH relativeFrom="margin">
+              <wp:align>right</wp:align>
+            </wp:positionH>
+            <wp:positionV relativeFrom="paragraph">
+              <wp:posOffset>74930</wp:posOffset>
+            </wp:positionV>
+            <wp:extent cx="3590290" cy="808355"/>
+            <wp:effectExtent l="0" t="0" r="0" b="0"/>
+            <wp:wrapTight wrapText="bothSides">
+              <wp:wrapPolygon edited="0">
+                <wp:start x="0" y="0"/>
+                <wp:lineTo x="0" y="20870"/>
+                <wp:lineTo x="21432" y="20870"/>
+                <wp:lineTo x="21432" y="0"/>
+                <wp:lineTo x="0" y="0"/>
+              </wp:wrapPolygon>
+            </wp:wrapTight>
+            <wp:docPr id="10" name="Billede 10"/>
+            <wp:cNvGraphicFramePr>
+              <a:graphicFrameLocks xmlns:a="http://schemas.openxmlformats.org/drawingml/2006/main" noChangeAspect="1"/>
+            </wp:cNvGraphicFramePr>
+            <a:graphic xmlns:a="http://schemas.openxmlformats.org/drawingml/2006/main">
+              <a:graphicData uri="http://schemas.openxmlformats.org/drawingml/2006/picture">
+                <pic:pic xmlns:pic="http://schemas.openxmlformats.org/drawingml/2006/picture">
+                  <pic:nvPicPr>
+                    <pic:cNvPr id="1" name=""/>
+                    <pic:cNvPicPr/>
+                  </pic:nvPicPr>
+                  <pic:blipFill>
+                    <a:blip r:embed="rId17">
+                      <a:extLst>
+                        <a:ext uri="{28A0092B-C50C-407E-A947-70E740481C1C}">
+                          <a14:useLocalDpi xmlns:a14="http://schemas.microsoft.com/office/drawing/2010/main" val="0"/>
+                        </a:ext>
+                      </a:extLst>
+                    </a:blip>
+                    <a:stretch>
+                      <a:fillRect/>
+                    </a:stretch>
+                  </pic:blipFill>
+                  <pic:spPr>
+                    <a:xfrm>
+                      <a:off x="0" y="0"/>
+                      <a:ext cx="3590290" cy="808355"/>
+                    </a:xfrm>
+                    <a:prstGeom prst="rect">
+                      <a:avLst/>
+                    </a:prstGeom>
+                  </pic:spPr>
+                </pic:pic>
+              </a:graphicData>
+            </a:graphic>
+            <wp14:sizeRelH relativeFrom="margin">
+              <wp14:pctWidth>0</wp14:pctWidth>
+            </wp14:sizeRelH>
+            <wp14:sizeRelV relativeFrom="margin">
+              <wp14:pctHeight>0</wp14:pctHeight>
+            </wp14:sizeRelV>
+          </wp:anchor>
+        </w:drawing>
+      </w:r>
+      <w:r>
+        <w:t xml:space="preserve">Jeg ville gerne have at man kunne stille spørgsmål til FIMME. Derfor ville jeg lave en database for at kunne gemme og bruge spørgsmålene. Det første jeg gjorde var at opstille en tabel med </w:t>
+      </w:r>
+      <w:r>
+        <w:rPr>
+          <w:i/>
+        </w:rPr>
+        <w:t>mySQL</w:t>
+      </w:r>
+      <w:r>
+        <w:t xml:space="preserve">. </w:t>
+      </w:r>
+      <w:r>
+        <w:rPr>
+          <w:i/>
+        </w:rPr>
+        <w:t>MAMP</w:t>
+      </w:r>
+      <w:r>
+        <w:t xml:space="preserve"> har en feature hvor man kan sætte tabeller op visuelt så man ikke skal skrive noget </w:t>
+      </w:r>
+      <w:r>
+        <w:t xml:space="preserve">SQL-kode(localhost/phpMyAdmin). </w:t>
+      </w:r>
+    </w:p>
+    <w:p>
+      <w:r>
+        <w:t xml:space="preserve">For at forbinde min side til min database bruger jeg en </w:t>
+      </w:r>
+      <w:r>
+        <w:rPr>
+          <w:i/>
+        </w:rPr>
+        <w:t>connect.php</w:t>
+      </w:r>
+      <w:r>
+        <w:t xml:space="preserve"> som er skrevet til os. Den er meget simpel. Den prøver at oprette forbindelse, og hvis der ikke er en fejl, vil den forklare hvad der er galt. Den bruger </w:t>
+      </w:r>
+      <w:r>
+        <w:rPr>
+          <w:i/>
+        </w:rPr>
+        <w:t>userinformation.php</w:t>
+      </w:r>
+      <w:r>
+        <w:t xml:space="preserve"> som er hvor jeg har skrevet alle de tabeller jeg har ned, så det er lettere at holde styr på. Da dette ikke er noget kode jeg selv har skrevet, vil jeg henvise til koden selv, hvor der står kommentarer.</w:t>
+      </w:r>
+    </w:p>
+    <w:p>
+      <w:r>
+        <w:t>Jeg har valgt at have mit php oppe i headeren da headeren er metadata (data som brugeren ikke kan se) og derfor er det det optimale sted at placere det.</w:t>
+      </w:r>
+      <w:r>
+        <w:t xml:space="preserve"> Det første der skal ske, er at brugeren skal kunne skrive en kommentar. Dette er gjort med en form, som bliver sent til databasen som beskrevet på figur 11</w:t>
+      </w:r>
+      <w:r>
+        <w:t xml:space="preserve">. Jeg genindlæser siden efter at have uploaded dataen fordi jeg oplevede at hvis jeg selv genindlæste hjemmesiden, så ville den uploade den samme data igen. Jeg er ikke helt sikker på hvorfor, men jeg kunne løse det ved at genindlæse siden med </w:t>
+      </w:r>
+      <w:r>
+        <w:rPr>
+          <w:i/>
+        </w:rPr>
+        <w:t>header ("Location: projekt.php");</w:t>
+      </w:r>
+      <w:r>
+        <w:rPr>
+          <w:i/>
+        </w:rPr>
+        <w:t>.</w:t>
+      </w:r>
     </w:p>
     <w:p/>
     <w:p/>
     <w:p/>
     <w:p/>
     <w:p/>
+    <w:p>
+      <w:r>
+        <w:rPr>
+          <w:noProof/>
+        </w:rPr>
+        <mc:AlternateContent>
+          <mc:Choice Requires="wps">
+            <w:drawing>
+              <wp:anchor distT="0" distB="0" distL="114300" distR="114300" simplePos="0" relativeHeight="251687936" behindDoc="0" locked="0" layoutInCell="1" allowOverlap="1" wp14:anchorId="114CECE3" wp14:editId="4F28785C">
+                <wp:simplePos x="0" y="0"/>
+                <wp:positionH relativeFrom="margin">
+                  <wp:align>right</wp:align>
+                </wp:positionH>
+                <wp:positionV relativeFrom="paragraph">
+                  <wp:posOffset>223520</wp:posOffset>
+                </wp:positionV>
+                <wp:extent cx="1631315" cy="635"/>
+                <wp:effectExtent l="0" t="0" r="6985" b="9525"/>
+                <wp:wrapThrough wrapText="bothSides">
+                  <wp:wrapPolygon edited="0">
+                    <wp:start x="0" y="0"/>
+                    <wp:lineTo x="0" y="20983"/>
+                    <wp:lineTo x="21440" y="20983"/>
+                    <wp:lineTo x="21440" y="0"/>
+                    <wp:lineTo x="0" y="0"/>
+                  </wp:wrapPolygon>
+                </wp:wrapThrough>
+                <wp:docPr id="22" name="Tekstfelt 22"/>
+                <wp:cNvGraphicFramePr/>
+                <a:graphic xmlns:a="http://schemas.openxmlformats.org/drawingml/2006/main">
+                  <a:graphicData uri="http://schemas.microsoft.com/office/word/2010/wordprocessingShape">
+                    <wps:wsp>
+                      <wps:cNvSpPr txBox="1"/>
+                      <wps:spPr>
+                        <a:xfrm>
+                          <a:off x="0" y="0"/>
+                          <a:ext cx="1631315" cy="635"/>
+                        </a:xfrm>
+                        <a:prstGeom prst="rect">
+                          <a:avLst/>
+                        </a:prstGeom>
+                        <a:solidFill>
+                          <a:prstClr val="white"/>
+                        </a:solidFill>
+                        <a:ln>
+                          <a:noFill/>
+                        </a:ln>
+                      </wps:spPr>
+                      <wps:txbx>
+                        <w:txbxContent>
+                          <w:p>
+                            <w:pPr>
+                              <w:pStyle w:val="Billedtekst"/>
+                              <w:rPr>
+                                <w:noProof/>
+                                <w:sz w:val="20"/>
+                                <w:szCs w:val="20"/>
+                              </w:rPr>
+                            </w:pPr>
+                            <w:r>
+                              <w:t xml:space="preserve">Figur </w:t>
+                            </w:r>
+                            <w:r>
+                              <w:fldChar w:fldCharType="begin"/>
+                            </w:r>
+                            <w:r>
+                              <w:instrText xml:space="preserve"> SEQ Figur \* ARABIC </w:instrText>
+                            </w:r>
+                            <w:r>
+                              <w:fldChar w:fldCharType="separate"/>
+                            </w:r>
+                            <w:r>
+                              <w:rPr>
+                                <w:noProof/>
+                              </w:rPr>
+                              <w:t>11</w:t>
+                            </w:r>
+                            <w:r>
+                              <w:fldChar w:fldCharType="end"/>
+                            </w:r>
+                            <w:r>
+                              <w:t xml:space="preserve"> Flowchart som viser hvordan dataen bliver sendt til </w:t>
+                            </w:r>
+                            <w:r>
+                              <w:t>databasen</w:t>
+                            </w:r>
+                          </w:p>
+                        </w:txbxContent>
+                      </wps:txbx>
+                      <wps:bodyPr rot="0" spcFirstLastPara="0" vertOverflow="overflow" horzOverflow="overflow" vert="horz" wrap="square" lIns="0" tIns="0" rIns="0" bIns="0" numCol="1" spcCol="0" rtlCol="0" fromWordArt="0" anchor="t" anchorCtr="0" forceAA="0" compatLnSpc="1">
+                        <a:prstTxWarp prst="textNoShape">
+                          <a:avLst/>
+                        </a:prstTxWarp>
+                        <a:spAutoFit/>
+                      </wps:bodyPr>
+                    </wps:wsp>
+                  </a:graphicData>
+                </a:graphic>
+              </wp:anchor>
+            </w:drawing>
+          </mc:Choice>
+          <mc:Fallback>
+            <w:pict>
+              <v:shape w14:anchorId="114CECE3" id="Tekstfelt 22" o:spid="_x0000_s1034" type="#_x0000_t202" style="position:absolute;margin-left:77.25pt;margin-top:17.6pt;width:128.45pt;height:.05pt;z-index:251687936;visibility:visible;mso-wrap-style:square;mso-wrap-distance-left:9pt;mso-wrap-distance-top:0;mso-wrap-distance-right:9pt;mso-wrap-distance-bottom:0;mso-position-horizontal:right;mso-position-horizontal-relative:margin;mso-position-vertical:absolute;mso-position-vertical-relative:text;v-text-anchor:top" o:gfxdata="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" stroked="f">
+                <v:textbox style="mso-fit-shape-to-text:t" inset="0,0,0,0">
+                  <w:txbxContent>
+                    <w:p>
+                      <w:pPr>
+                        <w:pStyle w:val="Billedtekst"/>
+                        <w:rPr>
+                          <w:noProof/>
+                          <w:sz w:val="20"/>
+                          <w:szCs w:val="20"/>
+                        </w:rPr>
+                      </w:pPr>
+                      <w:r>
+                        <w:t xml:space="preserve">Figur </w:t>
+                      </w:r>
+                      <w:r>
+                        <w:fldChar w:fldCharType="begin"/>
+                      </w:r>
+                      <w:r>
+                        <w:instrText xml:space="preserve"> SEQ Figur \* ARABIC </w:instrText>
+                      </w:r>
+                      <w:r>
+                        <w:fldChar w:fldCharType="separate"/>
+                      </w:r>
+                      <w:r>
+                        <w:rPr>
+                          <w:noProof/>
+                        </w:rPr>
+                        <w:t>11</w:t>
+                      </w:r>
+                      <w:r>
+                        <w:fldChar w:fldCharType="end"/>
+                      </w:r>
+                      <w:r>
+                        <w:t xml:space="preserve"> Flowchart som viser hvordan dataen bliver sendt til </w:t>
+                      </w:r>
+                      <w:r>
+                        <w:t>databasen</w:t>
+                      </w:r>
+                    </w:p>
+                  </w:txbxContent>
+                </v:textbox>
+                <w10:wrap type="through" anchorx="margin"/>
+              </v:shape>
+            </w:pict>
+          </mc:Fallback>
+        </mc:AlternateContent>
+      </w:r>
+    </w:p>
     <w:p/>
     <w:p/>
     <w:p/>
@@ -2509,42 +3406,9 @@
       <w:pPr>
         <w:pStyle w:val="Overskrift1"/>
       </w:pPr>
-      <w:bookmarkStart w:id="3" w:name="_Toc508103297"/>
+      <w:bookmarkStart w:id="6" w:name="_Toc508297192"/>
       <w:r>
         <w:t>med screenshots somforklarer de enkelte dele og funktionalitet</w:t>
-      </w:r>
-      <w:bookmarkEnd w:id="3"/>
-    </w:p>
-    <w:p/>
-    <w:p>
-      <w:pPr>
-        <w:pStyle w:val="Overskrift1"/>
-      </w:pPr>
-      <w:bookmarkStart w:id="4" w:name="_Toc508103298"/>
-      <w:r>
-        <w:t>Flow chart / sitemap, som skal give et generelt overblik over funktionerne i projektet</w:t>
-      </w:r>
-      <w:bookmarkEnd w:id="4"/>
-    </w:p>
-    <w:p/>
-    <w:p>
-      <w:pPr>
-        <w:pStyle w:val="Overskrift1"/>
-      </w:pPr>
-      <w:bookmarkStart w:id="5" w:name="_Toc508103299"/>
-      <w:r>
-        <w:t>Test af sitet - hvordan har du testet sitet</w:t>
-      </w:r>
-      <w:bookmarkEnd w:id="5"/>
-    </w:p>
-    <w:p/>
-    <w:p>
-      <w:pPr>
-        <w:pStyle w:val="Overskrift1"/>
-      </w:pPr>
-      <w:bookmarkStart w:id="6" w:name="_Toc508103300"/>
-      <w:r>
-        <w:t>Konklusion</w:t>
       </w:r>
       <w:bookmarkEnd w:id="6"/>
     </w:p>
@@ -2553,9 +3417,10 @@
       <w:pPr>
         <w:pStyle w:val="Overskrift1"/>
       </w:pPr>
-      <w:bookmarkStart w:id="7" w:name="_Toc508103301"/>
-      <w:r>
-        <w:t>Referencer</w:t>
+      <w:bookmarkStart w:id="7" w:name="_Toc508297193"/>
+      <w:r>
+        <w:lastRenderedPageBreak/>
+        <w:t>Flow chart / sitemap, som skal give et generelt overblik over funktionerne i projektet</w:t>
       </w:r>
       <w:bookmarkEnd w:id="7"/>
     </w:p>
@@ -2564,11 +3429,122 @@
       <w:pPr>
         <w:pStyle w:val="Overskrift1"/>
       </w:pPr>
-      <w:bookmarkStart w:id="8" w:name="_Toc508103302"/>
+      <w:bookmarkStart w:id="8" w:name="_Toc508297194"/>
+      <w:r>
+        <w:t>Test af sitet - hvordan har du testet sitet</w:t>
+      </w:r>
+      <w:bookmarkEnd w:id="8"/>
+    </w:p>
+    <w:p/>
+    <w:p>
+      <w:pPr>
+        <w:pStyle w:val="Overskrift1"/>
+      </w:pPr>
+      <w:bookmarkStart w:id="9" w:name="_Toc508297195"/>
+      <w:r>
+        <w:t>Konklusion</w:t>
+      </w:r>
+      <w:bookmarkEnd w:id="9"/>
+    </w:p>
+    <w:p/>
+    <w:p>
+      <w:pPr>
+        <w:pStyle w:val="Overskrift1"/>
+      </w:pPr>
+      <w:bookmarkStart w:id="10" w:name="_Toc508297196"/>
+      <w:r>
+        <w:t>Referencer</w:t>
+      </w:r>
+      <w:bookmarkEnd w:id="10"/>
+    </w:p>
+    <w:p/>
+    <w:p>
+      <w:pPr>
+        <w:pStyle w:val="Overskrift1"/>
+      </w:pPr>
+      <w:bookmarkStart w:id="11" w:name="_Toc508297197"/>
       <w:r>
         <w:t>Bilag</w:t>
       </w:r>
-      <w:bookmarkEnd w:id="8"/>
+      <w:bookmarkEnd w:id="11"/>
+    </w:p>
+    <w:p>
+      <w:pPr>
+        <w:pStyle w:val="Overskrift2"/>
+      </w:pPr>
+      <w:r>
+        <w:t>O</w:t>
+      </w:r>
+      <w:r>
+        <w:t xml:space="preserve">pfølgning </w:t>
+      </w:r>
+      <w:r>
+        <w:t>på tidsplan</w:t>
+      </w:r>
+    </w:p>
+    <w:p>
+      <w:r>
+        <w:t>Modul 1:</w:t>
+      </w:r>
+    </w:p>
+    <w:p>
+      <w:r>
+        <w:t>Jeg har lavet indholdsfortegnelsen til tiden, dermed er jeg gået i gang med at lave skitser af hvordan jeg vil have det til at se ud. Regner med at gå i gang med at skrive kode næste gang. Jeg har også lavet tidsplanen. Det var faktisk det første jeg gjorde.</w:t>
+      </w:r>
+    </w:p>
+    <w:p>
+      <w:r>
+        <w:t>Modul 2: Jeg har fået styr på min projektbeskrivelse så jeg kan have styr på hvordan mine skitser skal se ud ud fra det. Laver skitser og finde ud af hvordan min hjemmeside skal se ud</w:t>
+      </w:r>
+    </w:p>
+    <w:p>
+      <w:r>
+        <w:t>Modul 3:</w:t>
+      </w:r>
+      <w:r>
+        <w:t xml:space="preserve"> </w:t>
+      </w:r>
+      <w:r>
+        <w:t>Er gået i gang med at lave min hjemmeside da jeg har en god forståelse for hvordan den skal se ud. Flowcharts bliver lavet når jeg er færdig med at lave funktionerne da det er lettere at beskrive hvad de gør når de er færdige.</w:t>
+      </w:r>
+    </w:p>
+    <w:p>
+      <w:r>
+        <w:t>Modul 4: Laver hjemmeside i dag. Jeg har lavet noget derhjemme</w:t>
+      </w:r>
+    </w:p>
+    <w:p>
+      <w:r>
+        <w:t>Modul 5. Har lavet hjemmesiden færdig. Brugte også tid derhjemme til det. Jeg er gået i gang med at lave dokumentation, skubber deadline til den til 7. modul sammen med resten.</w:t>
+      </w:r>
+    </w:p>
+    <w:p>
+      <w:r>
+        <w:t>Modul 6. Laver dokumentation, skal lave en del i weekenden for ikke at skulle lave det hele på mandag.</w:t>
+      </w:r>
+    </w:p>
+    <w:p>
+      <w:r>
+        <w:t>Modul 7. Alt er lavet til deadline. (skubbet deadline)</w:t>
+      </w:r>
+      <w:r>
+        <w:t xml:space="preserve"> har lavet tests</w:t>
+      </w:r>
+    </w:p>
+    <w:p>
+      <w:r>
+        <w:t>Konklusion / til næste gang</w:t>
+      </w:r>
+      <w:r>
+        <w:t>:</w:t>
+      </w:r>
+      <w:r>
+        <w:t xml:space="preserve"> Det tager lang tid at dokumentere! Gå i gang med det fra starten af, og regn med at det har en meget sen deadline.</w:t>
+      </w:r>
+    </w:p>
+    <w:p>
+      <w:bookmarkStart w:id="12" w:name="_GoBack"/>
+      <w:bookmarkEnd w:id="12"/>
     </w:p>
     <w:sectPr>
       <w:pgSz w:w="11906" w:h="16838"/>
@@ -4026,7 +5002,7 @@
 </file>
 
 <file path=customXml/itemProps1.xml><?xml version="1.0" encoding="utf-8"?>
-<ds:datastoreItem xmlns:ds="http://schemas.openxmlformats.org/officeDocument/2006/customXml" ds:itemID="{AD41065D-D85E-4F86-976A-39E04AA0CA06}">
+<ds:datastoreItem xmlns:ds="http://schemas.openxmlformats.org/officeDocument/2006/customXml" ds:itemID="{0397DA79-BBC2-47B6-B408-8606569C3C3A}">
   <ds:schemaRefs>
     <ds:schemaRef ds:uri="http://schemas.openxmlformats.org/officeDocument/2006/bibliography"/>
   </ds:schemaRefs>

</xml_diff>